<commit_message>
fix(physics): :bug: fix lab 1.01 plot
</commit_message>
<xml_diff>
--- a/3-4 физика/лабораторные/1.01/P3215_Барсуков М.А._1.01.docx
+++ b/3-4 физика/лабораторные/1.01/P3215_Барсуков М.А._1.01.docx
@@ -186,7 +186,7 @@
               </wp:anchor>
             </w:drawing>
           </mc:Choice>
-          <mc:Fallback xmlns:w16se="http://schemas.microsoft.com/office/word/2015/wordml/symex" xmlns:w16sdtdh="http://schemas.microsoft.com/office/word/2020/wordml/sdtdatahash" xmlns:w16="http://schemas.microsoft.com/office/word/2018/wordml" xmlns:w16cid="http://schemas.microsoft.com/office/word/2016/wordml/cid" xmlns:w16cex="http://schemas.microsoft.com/office/word/2018/wordml/cex" xmlns:oel="http://schemas.microsoft.com/office/2019/extlst" xmlns:am3d="http://schemas.microsoft.com/office/drawing/2017/model3d" xmlns:aink="http://schemas.microsoft.com/office/drawing/2016/ink" xmlns:cx8="http://schemas.microsoft.com/office/drawing/2016/5/14/chartex" xmlns:cx7="http://schemas.microsoft.com/office/drawing/2016/5/13/chartex" xmlns:cx6="http://schemas.microsoft.com/office/drawing/2016/5/12/chartex" xmlns:cx5="http://schemas.microsoft.com/office/drawing/2016/5/11/chartex" xmlns:cx4="http://schemas.microsoft.com/office/drawing/2016/5/10/chartex" xmlns:cx3="http://schemas.microsoft.com/office/drawing/2016/5/9/chartex" xmlns:cx2="http://schemas.microsoft.com/office/drawing/2015/10/21/chartex" xmlns:cx1="http://schemas.microsoft.com/office/drawing/2015/9/8/chartex" xmlns:cx="http://schemas.microsoft.com/office/drawing/2014/chartex">
+          <mc:Fallback xmlns:cx="http://schemas.microsoft.com/office/drawing/2014/chartex" xmlns:cx1="http://schemas.microsoft.com/office/drawing/2015/9/8/chartex" xmlns:cx2="http://schemas.microsoft.com/office/drawing/2015/10/21/chartex" xmlns:cx3="http://schemas.microsoft.com/office/drawing/2016/5/9/chartex" xmlns:cx4="http://schemas.microsoft.com/office/drawing/2016/5/10/chartex" xmlns:cx5="http://schemas.microsoft.com/office/drawing/2016/5/11/chartex" xmlns:cx6="http://schemas.microsoft.com/office/drawing/2016/5/12/chartex" xmlns:cx7="http://schemas.microsoft.com/office/drawing/2016/5/13/chartex" xmlns:cx8="http://schemas.microsoft.com/office/drawing/2016/5/14/chartex" xmlns:aink="http://schemas.microsoft.com/office/drawing/2016/ink" xmlns:am3d="http://schemas.microsoft.com/office/drawing/2017/model3d" xmlns:oel="http://schemas.microsoft.com/office/2019/extlst" xmlns:w16cex="http://schemas.microsoft.com/office/word/2018/wordml/cex" xmlns:w16cid="http://schemas.microsoft.com/office/word/2016/wordml/cid" xmlns:w16="http://schemas.microsoft.com/office/word/2018/wordml" xmlns:w16sdtdh="http://schemas.microsoft.com/office/word/2020/wordml/sdtdatahash" xmlns:w16se="http://schemas.microsoft.com/office/word/2015/wordml/symex">
             <w:pict>
               <v:rect w14:anchorId="2C2B409A" id="Rectangle 4" o:spid="_x0000_s1026" style="position:absolute;margin-left:64.3pt;margin-top:9.85pt;width:495.15pt;height:1.95pt;z-index:-251656192;visibility:visible;mso-wrap-style:square;mso-width-percent:0;mso-height-percent:0;mso-wrap-distance-left:0;mso-wrap-distance-top:0;mso-wrap-distance-right:0;mso-wrap-distance-bottom:0;mso-position-horizontal:absolute;mso-position-horizontal-relative:page;mso-position-vertical:absolute;mso-position-vertical-relative:text;mso-width-percent:0;mso-height-percent:0;mso-width-relative:page;mso-height-relative:page;v-text-anchor:top" o:gfxdata="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" fillcolor="black" stroked="f">
                 <w10:wrap type="topAndBottom" anchorx="page"/>
@@ -15575,8 +15575,6 @@
         </w:rPr>
         <w:t>:</w:t>
       </w:r>
-      <w:bookmarkStart w:id="4" w:name="_GoBack"/>
-      <w:bookmarkEnd w:id="4"/>
     </w:p>
     <w:p>
       <w:pPr>
@@ -15680,9 +15678,9 @@
           <w14:ligatures w14:val="standardContextual"/>
         </w:rPr>
         <w:drawing>
-          <wp:inline distT="0" distB="0" distL="0" distR="0" wp14:anchorId="17FA2E6F" wp14:editId="0B1DA4B1">
-            <wp:extent cx="6090699" cy="3200400"/>
-            <wp:effectExtent l="0" t="0" r="5715" b="0"/>
+          <wp:inline distT="0" distB="0" distL="0" distR="0" wp14:anchorId="17FA2E6F" wp14:editId="21B3847F">
+            <wp:extent cx="4213860" cy="3200400"/>
+            <wp:effectExtent l="0" t="0" r="15240" b="0"/>
             <wp:docPr id="1335075046" name="Диаграмма 3"/>
             <wp:cNvGraphicFramePr/>
             <a:graphic xmlns:a="http://schemas.openxmlformats.org/drawingml/2006/main">
@@ -15693,6 +15691,8 @@
           </wp:inline>
         </w:drawing>
       </w:r>
+      <w:bookmarkStart w:id="4" w:name="_GoBack"/>
+      <w:bookmarkEnd w:id="4"/>
     </w:p>
     <w:p>
       <w:pPr>
@@ -20323,6 +20323,7 @@
   <w:style w:type="character" w:default="1" w:styleId="a0">
     <w:name w:val="Default Paragraph Font"/>
     <w:uiPriority w:val="1"/>
+    <w:semiHidden/>
     <w:unhideWhenUsed/>
   </w:style>
   <w:style w:type="table" w:default="1" w:styleId="a1">
@@ -20724,9 +20725,9 @@
           <c:showPercent val="0"/>
           <c:showBubbleSize val="0"/>
         </c:dLbls>
-        <c:gapWidth val="219"/>
-        <c:axId val="505921448"/>
-        <c:axId val="505921840"/>
+        <c:gapWidth val="0"/>
+        <c:axId val="393697400"/>
+        <c:axId val="393695048"/>
       </c:barChart>
       <c:scatterChart>
         <c:scatterStyle val="smoothMarker"/>
@@ -20854,11 +20855,11 @@
           <c:showPercent val="0"/>
           <c:showBubbleSize val="0"/>
         </c:dLbls>
-        <c:axId val="505921448"/>
-        <c:axId val="505921840"/>
+        <c:axId val="393697400"/>
+        <c:axId val="393695048"/>
       </c:scatterChart>
       <c:catAx>
-        <c:axId val="505921448"/>
+        <c:axId val="393697400"/>
         <c:scaling>
           <c:orientation val="minMax"/>
         </c:scaling>
@@ -20961,7 +20962,7 @@
             <a:endParaRPr lang="ru-RU"/>
           </a:p>
         </c:txPr>
-        <c:crossAx val="505921840"/>
+        <c:crossAx val="393695048"/>
         <c:crosses val="autoZero"/>
         <c:auto val="1"/>
         <c:lblAlgn val="ctr"/>
@@ -20969,7 +20970,7 @@
         <c:noMultiLvlLbl val="0"/>
       </c:catAx>
       <c:valAx>
-        <c:axId val="505921840"/>
+        <c:axId val="393695048"/>
         <c:scaling>
           <c:orientation val="minMax"/>
         </c:scaling>
@@ -21144,7 +21145,7 @@
             <a:endParaRPr lang="ru-RU"/>
           </a:p>
         </c:txPr>
-        <c:crossAx val="505921448"/>
+        <c:crossAx val="393697400"/>
         <c:crosses val="autoZero"/>
         <c:crossBetween val="between"/>
       </c:valAx>
@@ -22041,7 +22042,7 @@
 </file>
 
 <file path=customXml/itemProps1.xml><?xml version="1.0" encoding="utf-8"?>
-<ds:datastoreItem xmlns:ds="http://schemas.openxmlformats.org/officeDocument/2006/customXml" ds:itemID="{E588C7C5-8F2F-47C3-B1DE-38FEBAD5920F}">
+<ds:datastoreItem xmlns:ds="http://schemas.openxmlformats.org/officeDocument/2006/customXml" ds:itemID="{08404964-22A1-4909-BAED-74E84DD64ACB}">
   <ds:schemaRefs>
     <ds:schemaRef ds:uri="http://schemas.openxmlformats.org/officeDocument/2006/bibliography"/>
   </ds:schemaRefs>

</xml_diff>